<commit_message>
chore: remove unused files and update references in documents
</commit_message>
<xml_diff>
--- a/BT2/22810218.docx
+++ b/BT2/22810218.docx
@@ -5511,9 +5511,6 @@
       <w:pPr>
         <w:spacing w:line="360" w:lineRule="auto"/>
         <w:rPr>
-          <w:rFonts w:asciiTheme="majorHAnsi" w:hAnsiTheme="majorHAnsi" w:cstheme="majorHAnsi"/>
-          <w:sz w:val="26"/>
-          <w:szCs w:val="26"/>
           <w:lang w:val="en-US"/>
         </w:rPr>
       </w:pPr>
@@ -5544,6 +5541,48 @@
             <w:szCs w:val="26"/>
           </w:rPr>
           <w:t>https://en.wikipedia.org/wiki/Priority_queue</w:t>
+        </w:r>
+      </w:hyperlink>
+    </w:p>
+    <w:p>
+      <w:pPr>
+        <w:spacing w:line="360" w:lineRule="auto"/>
+        <w:rPr>
+          <w:rFonts w:asciiTheme="majorHAnsi" w:hAnsiTheme="majorHAnsi" w:cstheme="majorHAnsi"/>
+          <w:sz w:val="26"/>
+          <w:szCs w:val="26"/>
+          <w:lang w:val="en-US"/>
+        </w:rPr>
+      </w:pPr>
+      <w:r>
+        <w:rPr>
+          <w:rFonts w:asciiTheme="majorHAnsi" w:hAnsiTheme="majorHAnsi" w:cstheme="majorHAnsi"/>
+          <w:b/>
+          <w:bCs/>
+          <w:sz w:val="26"/>
+          <w:szCs w:val="26"/>
+          <w:lang w:val="en-US"/>
+        </w:rPr>
+        <w:t>Code:</w:t>
+      </w:r>
+      <w:r>
+        <w:rPr>
+          <w:rFonts w:asciiTheme="majorHAnsi" w:hAnsiTheme="majorHAnsi" w:cstheme="majorHAnsi"/>
+          <w:sz w:val="26"/>
+          <w:szCs w:val="26"/>
+          <w:lang w:val="en-US"/>
+        </w:rPr>
+        <w:t xml:space="preserve"> </w:t>
+      </w:r>
+      <w:hyperlink r:id="rId19" w:history="1">
+        <w:r>
+          <w:rPr>
+            <w:rStyle w:val="Hyperlink"/>
+            <w:rFonts w:asciiTheme="majorHAnsi" w:hAnsiTheme="majorHAnsi" w:cstheme="majorHAnsi"/>
+            <w:sz w:val="26"/>
+            <w:szCs w:val="26"/>
+          </w:rPr>
+          <w:t>CaoQuocViet/CD-TCDL: HCMUS course</w:t>
         </w:r>
       </w:hyperlink>
     </w:p>
@@ -7618,7 +7657,6 @@
   <w:style w:type="character" w:default="1" w:styleId="DefaultParagraphFont">
     <w:name w:val="Default Paragraph Font"/>
     <w:uiPriority w:val="1"/>
-    <w:semiHidden/>
     <w:unhideWhenUsed/>
   </w:style>
   <w:style w:type="table" w:default="1" w:styleId="TableNormal">

</xml_diff>